<commit_message>
Sample update and published version 0.1.2
</commit_message>
<xml_diff>
--- a/sample_docs/E001 - basic content.docx
+++ b/sample_docs/E001 - basic content.docx
@@ -35,14 +35,16 @@
         <w:tblLook w:val="04A0" w:firstRow="1" w:lastRow="0" w:firstColumn="1" w:lastColumn="0" w:noHBand="0" w:noVBand="1"/>
       </w:tblPr>
       <w:tblGrid>
-        <w:gridCol w:w="2831"/>
-        <w:gridCol w:w="2831"/>
-        <w:gridCol w:w="2832"/>
+        <w:gridCol w:w="1642"/>
+        <w:gridCol w:w="1707"/>
+        <w:gridCol w:w="1808"/>
+        <w:gridCol w:w="1623"/>
+        <w:gridCol w:w="1714"/>
       </w:tblGrid>
       <w:tr>
         <w:tc>
           <w:tcPr>
-            <w:tcW w:w="2831" w:type="dxa"/>
+            <w:tcW w:w="1642" w:type="dxa"/>
           </w:tcPr>
           <w:p>
             <w:pPr>
@@ -61,7 +63,25 @@
         </w:tc>
         <w:tc>
           <w:tcPr>
-            <w:tcW w:w="2831" w:type="dxa"/>
+            <w:tcW w:w="1707" w:type="dxa"/>
+          </w:tcPr>
+          <w:p>
+            <w:pPr>
+              <w:rPr>
+                <w:lang w:val="en-US"/>
+              </w:rPr>
+            </w:pPr>
+            <w:r>
+              <w:rPr>
+                <w:lang w:val="en-US"/>
+              </w:rPr>
+              <w:t>Initials</w:t>
+            </w:r>
+          </w:p>
+        </w:tc>
+        <w:tc>
+          <w:tcPr>
+            <w:tcW w:w="1808" w:type="dxa"/>
           </w:tcPr>
           <w:p>
             <w:pPr>
@@ -79,7 +99,25 @@
         </w:tc>
         <w:tc>
           <w:tcPr>
-            <w:tcW w:w="2832" w:type="dxa"/>
+            <w:tcW w:w="1623" w:type="dxa"/>
+          </w:tcPr>
+          <w:p>
+            <w:pPr>
+              <w:rPr>
+                <w:lang w:val="en-US"/>
+              </w:rPr>
+            </w:pPr>
+            <w:r>
+              <w:rPr>
+                <w:lang w:val="en-US"/>
+              </w:rPr>
+              <w:t>Country</w:t>
+            </w:r>
+          </w:p>
+        </w:tc>
+        <w:tc>
+          <w:tcPr>
+            <w:tcW w:w="1714" w:type="dxa"/>
           </w:tcPr>
           <w:p>
             <w:pPr>
@@ -99,7 +137,7 @@
       <w:tr>
         <w:tc>
           <w:tcPr>
-            <w:tcW w:w="2831" w:type="dxa"/>
+            <w:tcW w:w="1642" w:type="dxa"/>
           </w:tcPr>
           <w:p>
             <w:pPr>
@@ -117,7 +155,25 @@
         </w:tc>
         <w:tc>
           <w:tcPr>
-            <w:tcW w:w="2831" w:type="dxa"/>
+            <w:tcW w:w="1707" w:type="dxa"/>
+          </w:tcPr>
+          <w:p>
+            <w:pPr>
+              <w:rPr>
+                <w:lang w:val="en-US"/>
+              </w:rPr>
+            </w:pPr>
+            <w:r>
+              <w:rPr>
+                <w:lang w:val="en-US"/>
+              </w:rPr>
+              <w:t>P.S.</w:t>
+            </w:r>
+          </w:p>
+        </w:tc>
+        <w:tc>
+          <w:tcPr>
+            <w:tcW w:w="1808" w:type="dxa"/>
           </w:tcPr>
           <w:p>
             <w:pPr>
@@ -135,7 +191,25 @@
         </w:tc>
         <w:tc>
           <w:tcPr>
-            <w:tcW w:w="2832" w:type="dxa"/>
+            <w:tcW w:w="1623" w:type="dxa"/>
+          </w:tcPr>
+          <w:p>
+            <w:pPr>
+              <w:rPr>
+                <w:lang w:val="en-US"/>
+              </w:rPr>
+            </w:pPr>
+            <w:r>
+              <w:rPr>
+                <w:lang w:val="en-US"/>
+              </w:rPr>
+              <w:t>Brazil</w:t>
+            </w:r>
+          </w:p>
+        </w:tc>
+        <w:tc>
+          <w:tcPr>
+            <w:tcW w:w="1714" w:type="dxa"/>
           </w:tcPr>
           <w:p>
             <w:pPr>
@@ -155,7 +229,7 @@
       <w:tr>
         <w:tc>
           <w:tcPr>
-            <w:tcW w:w="2831" w:type="dxa"/>
+            <w:tcW w:w="1642" w:type="dxa"/>
           </w:tcPr>
           <w:p>
             <w:pPr>
@@ -173,7 +247,25 @@
         </w:tc>
         <w:tc>
           <w:tcPr>
-            <w:tcW w:w="2831" w:type="dxa"/>
+            <w:tcW w:w="1707" w:type="dxa"/>
+          </w:tcPr>
+          <w:p>
+            <w:pPr>
+              <w:rPr>
+                <w:lang w:val="en-US"/>
+              </w:rPr>
+            </w:pPr>
+            <w:r>
+              <w:rPr>
+                <w:lang w:val="en-US"/>
+              </w:rPr>
+              <w:t>J.A.</w:t>
+            </w:r>
+          </w:p>
+        </w:tc>
+        <w:tc>
+          <w:tcPr>
+            <w:tcW w:w="1808" w:type="dxa"/>
           </w:tcPr>
           <w:p>
             <w:pPr>
@@ -191,7 +283,25 @@
         </w:tc>
         <w:tc>
           <w:tcPr>
-            <w:tcW w:w="2832" w:type="dxa"/>
+            <w:tcW w:w="1623" w:type="dxa"/>
+          </w:tcPr>
+          <w:p>
+            <w:pPr>
+              <w:rPr>
+                <w:lang w:val="en-US"/>
+              </w:rPr>
+            </w:pPr>
+            <w:r>
+              <w:rPr>
+                <w:lang w:val="en-US"/>
+              </w:rPr>
+              <w:t>USA</w:t>
+            </w:r>
+          </w:p>
+        </w:tc>
+        <w:tc>
+          <w:tcPr>
+            <w:tcW w:w="1714" w:type="dxa"/>
           </w:tcPr>
           <w:p>
             <w:pPr>

</xml_diff>

<commit_message>
Improved description on initial page of documentation
</commit_message>
<xml_diff>
--- a/sample_docs/E001 - basic content.docx
+++ b/sample_docs/E001 - basic content.docx
@@ -20,6 +20,257 @@
         </w:rPr>
         <w:t>ocument that only has some words</w:t>
       </w:r>
+    </w:p>
+    <w:p>
+      <w:pPr>
+        <w:rPr>
+          <w:lang w:val="en-US"/>
+        </w:rPr>
+      </w:pPr>
+    </w:p>
+    <w:tbl>
+      <w:tblPr>
+        <w:tblStyle w:val="TableGrid"/>
+        <w:tblW w:w="0" w:type="auto"/>
+        <w:tblLook w:val="04A0" w:firstRow="1" w:lastRow="0" w:firstColumn="1" w:lastColumn="0" w:noHBand="0" w:noVBand="1"/>
+      </w:tblPr>
+      <w:tblGrid>
+        <w:gridCol w:w="1642"/>
+        <w:gridCol w:w="1707"/>
+        <w:gridCol w:w="1808"/>
+      </w:tblGrid>
+      <w:tr>
+        <w:tc>
+          <w:tcPr>
+            <w:tcW w:w="1642" w:type="dxa"/>
+          </w:tcPr>
+          <w:p>
+            <w:pPr>
+              <w:jc w:val="center"/>
+              <w:rPr>
+                <w:lang w:val="en-US"/>
+              </w:rPr>
+            </w:pPr>
+            <w:r>
+              <w:rPr>
+                <w:lang w:val="en-US"/>
+              </w:rPr>
+              <w:t>ID</w:t>
+            </w:r>
+          </w:p>
+        </w:tc>
+        <w:tc>
+          <w:tcPr>
+            <w:tcW w:w="1707" w:type="dxa"/>
+          </w:tcPr>
+          <w:p>
+            <w:pPr>
+              <w:rPr>
+                <w:lang w:val="en-US"/>
+              </w:rPr>
+            </w:pPr>
+            <w:r>
+              <w:rPr>
+                <w:lang w:val="en-US"/>
+              </w:rPr>
+              <w:t>City</w:t>
+            </w:r>
+          </w:p>
+        </w:tc>
+        <w:tc>
+          <w:tcPr>
+            <w:tcW w:w="1808" w:type="dxa"/>
+          </w:tcPr>
+          <w:p>
+            <w:pPr>
+              <w:rPr>
+                <w:lang w:val="en-US"/>
+              </w:rPr>
+            </w:pPr>
+            <w:r>
+              <w:rPr>
+                <w:lang w:val="en-US"/>
+              </w:rPr>
+              <w:t>State</w:t>
+            </w:r>
+          </w:p>
+        </w:tc>
+      </w:tr>
+      <w:tr>
+        <w:tc>
+          <w:tcPr>
+            <w:tcW w:w="1642" w:type="dxa"/>
+          </w:tcPr>
+          <w:p>
+            <w:pPr>
+              <w:rPr>
+                <w:lang w:val="en-US"/>
+              </w:rPr>
+            </w:pPr>
+            <w:r>
+              <w:rPr>
+                <w:lang w:val="en-US"/>
+              </w:rPr>
+              <w:t>0</w:t>
+            </w:r>
+          </w:p>
+        </w:tc>
+        <w:tc>
+          <w:tcPr>
+            <w:tcW w:w="1707" w:type="dxa"/>
+          </w:tcPr>
+          <w:p>
+            <w:pPr>
+              <w:rPr>
+                <w:lang w:val="en-US"/>
+              </w:rPr>
+            </w:pPr>
+            <w:r>
+              <w:rPr>
+                <w:lang w:val="en-US"/>
+              </w:rPr>
+              <w:t>Curitiba</w:t>
+            </w:r>
+          </w:p>
+        </w:tc>
+        <w:tc>
+          <w:tcPr>
+            <w:tcW w:w="1808" w:type="dxa"/>
+          </w:tcPr>
+          <w:p>
+            <w:pPr>
+              <w:rPr>
+                <w:lang w:val="en-US"/>
+              </w:rPr>
+            </w:pPr>
+            <w:r>
+              <w:rPr>
+                <w:lang w:val="en-US"/>
+              </w:rPr>
+              <w:t>Parana</w:t>
+            </w:r>
+          </w:p>
+        </w:tc>
+      </w:tr>
+      <w:tr>
+        <w:tc>
+          <w:tcPr>
+            <w:tcW w:w="1642" w:type="dxa"/>
+          </w:tcPr>
+          <w:p>
+            <w:pPr>
+              <w:rPr>
+                <w:lang w:val="en-US"/>
+              </w:rPr>
+            </w:pPr>
+            <w:r>
+              <w:rPr>
+                <w:lang w:val="en-US"/>
+              </w:rPr>
+              <w:t>1</w:t>
+            </w:r>
+          </w:p>
+        </w:tc>
+        <w:tc>
+          <w:tcPr>
+            <w:tcW w:w="1707" w:type="dxa"/>
+          </w:tcPr>
+          <w:p>
+            <w:pPr>
+              <w:rPr>
+                <w:lang w:val="en-US"/>
+              </w:rPr>
+            </w:pPr>
+            <w:r>
+              <w:rPr>
+                <w:lang w:val="en-US"/>
+              </w:rPr>
+              <w:t>São Paulo</w:t>
+            </w:r>
+          </w:p>
+        </w:tc>
+        <w:tc>
+          <w:tcPr>
+            <w:tcW w:w="1808" w:type="dxa"/>
+          </w:tcPr>
+          <w:p>
+            <w:pPr>
+              <w:rPr>
+                <w:lang w:val="en-US"/>
+              </w:rPr>
+            </w:pPr>
+            <w:r>
+              <w:rPr>
+                <w:lang w:val="en-US"/>
+              </w:rPr>
+              <w:t>São Paulo</w:t>
+            </w:r>
+          </w:p>
+        </w:tc>
+      </w:tr>
+      <w:tr>
+        <w:tc>
+          <w:tcPr>
+            <w:tcW w:w="1642" w:type="dxa"/>
+          </w:tcPr>
+          <w:p>
+            <w:pPr>
+              <w:rPr>
+                <w:lang w:val="en-US"/>
+              </w:rPr>
+            </w:pPr>
+            <w:r>
+              <w:rPr>
+                <w:lang w:val="en-US"/>
+              </w:rPr>
+              <w:t>2</w:t>
+            </w:r>
+          </w:p>
+        </w:tc>
+        <w:tc>
+          <w:tcPr>
+            <w:tcW w:w="1707" w:type="dxa"/>
+          </w:tcPr>
+          <w:p>
+            <w:pPr>
+              <w:rPr>
+                <w:lang w:val="en-US"/>
+              </w:rPr>
+            </w:pPr>
+            <w:r>
+              <w:rPr>
+                <w:lang w:val="en-US"/>
+              </w:rPr>
+              <w:t>Blumenau</w:t>
+            </w:r>
+          </w:p>
+        </w:tc>
+        <w:tc>
+          <w:tcPr>
+            <w:tcW w:w="1808" w:type="dxa"/>
+          </w:tcPr>
+          <w:p>
+            <w:pPr>
+              <w:rPr>
+                <w:lang w:val="en-US"/>
+              </w:rPr>
+            </w:pPr>
+            <w:r>
+              <w:rPr>
+                <w:lang w:val="en-US"/>
+              </w:rPr>
+              <w:t>Santa Catarina</w:t>
+            </w:r>
+          </w:p>
+        </w:tc>
+      </w:tr>
+    </w:tbl>
+    <w:p>
+      <w:pPr>
+        <w:rPr>
+          <w:lang w:val="en-US"/>
+        </w:rPr>
+      </w:pPr>
     </w:p>
     <w:p>
       <w:pPr>
@@ -734,6 +985,7 @@
   <w:style w:type="paragraph" w:default="1" w:styleId="Normal">
     <w:name w:val="Normal"/>
     <w:qFormat/>
+    <w:rsid w:val="00A5511B"/>
   </w:style>
   <w:style w:type="character" w:default="1" w:styleId="DefaultParagraphFont">
     <w:name w:val="Default Paragraph Font"/>

</xml_diff>